<commit_message>
bp + adatkozpont hozzaadva
</commit_message>
<xml_diff>
--- a/Vajda-Papír English documentation.docx
+++ b/Vajda-Papír English documentation.docx
@@ -483,10 +483,289 @@
     </w:p>
     <w:p>
       <w:pPr>
-        <w:rPr>
-          <w:rFonts w:cstheme="minorHAnsi"/>
-        </w:rPr>
-      </w:pPr>
+        <w:pStyle w:val="NormlWeb"/>
+        <w:spacing w:before="0" w:beforeAutospacing="0" w:after="240" w:afterAutospacing="0"/>
+        <w:rPr>
+          <w:rFonts w:asciiTheme="minorHAnsi" w:hAnsiTheme="minorHAnsi" w:cstheme="minorHAnsi"/>
+          <w:color w:val="0E101A"/>
+          <w:sz w:val="28"/>
+          <w:szCs w:val="28"/>
+        </w:rPr>
+      </w:pPr>
+      <w:r>
+        <w:rPr>
+          <w:rFonts w:asciiTheme="minorHAnsi" w:hAnsiTheme="minorHAnsi" w:cstheme="minorHAnsi"/>
+          <w:color w:val="0E101A"/>
+          <w:sz w:val="28"/>
+          <w:szCs w:val="28"/>
+        </w:rPr>
+        <w:lastRenderedPageBreak/>
+        <w:t>Data base</w:t>
+      </w:r>
+      <w:r>
+        <w:rPr>
+          <w:rFonts w:asciiTheme="minorHAnsi" w:hAnsiTheme="minorHAnsi" w:cstheme="minorHAnsi"/>
+          <w:color w:val="0E101A"/>
+          <w:sz w:val="28"/>
+          <w:szCs w:val="28"/>
+        </w:rPr>
+        <w:t xml:space="preserve"> location</w:t>
+      </w:r>
+    </w:p>
+    <w:p>
+      <w:pPr>
+        <w:rPr>
+          <w:rFonts w:cstheme="minorHAnsi"/>
+        </w:rPr>
+      </w:pPr>
+      <w:r>
+        <w:rPr>
+          <w:rFonts w:cstheme="minorHAnsi"/>
+        </w:rPr>
+        <w:t xml:space="preserve">This </w:t>
+      </w:r>
+      <w:r>
+        <w:rPr>
+          <w:rFonts w:cstheme="minorHAnsi"/>
+          <w:b/>
+          <w:bCs/>
+          <w:color w:val="66FF33"/>
+        </w:rPr>
+        <w:t>area</w:t>
+      </w:r>
+      <w:r>
+        <w:rPr>
+          <w:rFonts w:cstheme="minorHAnsi"/>
+        </w:rPr>
+        <w:t xml:space="preserve"> only consists of one room full of servers and an admin laptop</w:t>
+      </w:r>
+      <w:r>
+        <w:rPr>
+          <w:rFonts w:cstheme="minorHAnsi"/>
+        </w:rPr>
+        <w:t>.</w:t>
+      </w:r>
+      <w:r>
+        <w:rPr>
+          <w:rFonts w:cstheme="minorHAnsi"/>
+        </w:rPr>
+        <w:t xml:space="preserve"> To be exact there is two servers both of them is based on linux</w:t>
+      </w:r>
+      <w:r>
+        <w:rPr>
+          <w:rFonts w:cstheme="minorHAnsi"/>
+        </w:rPr>
+        <w:t>,</w:t>
+      </w:r>
+      <w:r>
+        <w:rPr>
+          <w:rFonts w:cstheme="minorHAnsi"/>
+        </w:rPr>
+        <w:t xml:space="preserve"> one is for the website of Vajda Papír with the domain being vjdpapir.hu to be able to find our company</w:t>
+      </w:r>
+      <w:r>
+        <w:rPr>
+          <w:rFonts w:cstheme="minorHAnsi"/>
+        </w:rPr>
+        <w:t>.</w:t>
+      </w:r>
+      <w:r>
+        <w:rPr>
+          <w:rFonts w:cstheme="minorHAnsi"/>
+        </w:rPr>
+        <w:t xml:space="preserve"> The other one is our email server that handles the emails being sent to our company and between our workers</w:t>
+      </w:r>
+      <w:r>
+        <w:rPr>
+          <w:rFonts w:cstheme="minorHAnsi"/>
+        </w:rPr>
+        <w:t>.</w:t>
+      </w:r>
+      <w:r>
+        <w:rPr>
+          <w:rFonts w:cstheme="minorHAnsi"/>
+        </w:rPr>
+        <w:t xml:space="preserve"> We can find this location in OSPF Area 0.</w:t>
+      </w:r>
+    </w:p>
+    <w:p>
+      <w:pPr>
+        <w:rPr>
+          <w:rFonts w:cstheme="minorHAnsi"/>
+        </w:rPr>
+      </w:pPr>
+    </w:p>
+    <w:p>
+      <w:pPr>
+        <w:pStyle w:val="NormlWeb"/>
+        <w:spacing w:before="0" w:beforeAutospacing="0" w:after="240" w:afterAutospacing="0"/>
+        <w:rPr>
+          <w:rFonts w:asciiTheme="minorHAnsi" w:hAnsiTheme="minorHAnsi" w:cstheme="minorHAnsi"/>
+          <w:color w:val="0E101A"/>
+          <w:sz w:val="28"/>
+          <w:szCs w:val="28"/>
+        </w:rPr>
+      </w:pPr>
+      <w:r>
+        <w:rPr>
+          <w:rFonts w:asciiTheme="minorHAnsi" w:hAnsiTheme="minorHAnsi" w:cstheme="minorHAnsi"/>
+          <w:color w:val="0E101A"/>
+          <w:sz w:val="28"/>
+          <w:szCs w:val="28"/>
+        </w:rPr>
+        <w:t>Budapest</w:t>
+      </w:r>
+      <w:r>
+        <w:rPr>
+          <w:rFonts w:asciiTheme="minorHAnsi" w:hAnsiTheme="minorHAnsi" w:cstheme="minorHAnsi"/>
+          <w:color w:val="0E101A"/>
+          <w:sz w:val="28"/>
+          <w:szCs w:val="28"/>
+        </w:rPr>
+        <w:t xml:space="preserve"> location</w:t>
+      </w:r>
+    </w:p>
+    <w:p>
+      <w:pPr>
+        <w:rPr>
+          <w:rFonts w:cstheme="minorHAnsi"/>
+        </w:rPr>
+      </w:pPr>
+      <w:r>
+        <w:rPr>
+          <w:rFonts w:cstheme="minorHAnsi"/>
+        </w:rPr>
+        <w:t xml:space="preserve">We can divide this location into two, one for the </w:t>
+      </w:r>
+      <w:r>
+        <w:rPr>
+          <w:rFonts w:cstheme="minorHAnsi"/>
+          <w:b/>
+          <w:bCs/>
+          <w:color w:val="FFFF99"/>
+        </w:rPr>
+        <w:t>storage</w:t>
+      </w:r>
+      <w:r>
+        <w:rPr>
+          <w:rFonts w:cstheme="minorHAnsi"/>
+          <w:b/>
+          <w:bCs/>
+        </w:rPr>
+        <w:t xml:space="preserve"> </w:t>
+      </w:r>
+      <w:r>
+        <w:rPr>
+          <w:rFonts w:cstheme="minorHAnsi"/>
+        </w:rPr>
+        <w:t xml:space="preserve">and the other one being the </w:t>
+      </w:r>
+      <w:r>
+        <w:rPr>
+          <w:rFonts w:cstheme="minorHAnsi"/>
+          <w:b/>
+          <w:bCs/>
+          <w:color w:val="00CCFF"/>
+        </w:rPr>
+        <w:t>office building</w:t>
+      </w:r>
+      <w:r>
+        <w:rPr>
+          <w:rFonts w:cstheme="minorHAnsi"/>
+        </w:rPr>
+        <w:t>.</w:t>
+      </w:r>
+      <w:r>
+        <w:rPr>
+          <w:rFonts w:cstheme="minorHAnsi"/>
+        </w:rPr>
+        <w:t xml:space="preserve"> The </w:t>
+      </w:r>
+      <w:r>
+        <w:rPr>
+          <w:rFonts w:cstheme="minorHAnsi"/>
+          <w:b/>
+          <w:bCs/>
+          <w:color w:val="FFFF99"/>
+        </w:rPr>
+        <w:t>storage</w:t>
+      </w:r>
+      <w:r>
+        <w:rPr>
+          <w:rFonts w:cstheme="minorHAnsi"/>
+        </w:rPr>
+        <w:t xml:space="preserve"> is for the products that are placed in the Budapest location and are ready to export.</w:t>
+      </w:r>
+      <w:r>
+        <w:rPr>
+          <w:rFonts w:cstheme="minorHAnsi"/>
+        </w:rPr>
+        <w:t xml:space="preserve"> We can find a few phones here aswell as laptops for the</w:t>
+      </w:r>
+      <w:r>
+        <w:rPr>
+          <w:rFonts w:cstheme="minorHAnsi"/>
+        </w:rPr>
+        <w:t xml:space="preserve"> workers here.</w:t>
+      </w:r>
+      <w:r>
+        <w:rPr>
+          <w:rFonts w:cstheme="minorHAnsi"/>
+        </w:rPr>
+        <w:t xml:space="preserve"> It’s easier to scan QR and other codes via tablets and other PDAs</w:t>
+      </w:r>
+      <w:r>
+        <w:rPr>
+          <w:rFonts w:cstheme="minorHAnsi"/>
+        </w:rPr>
+        <w:t>. Wireless devices are supported aswell because of the Access point that our team installed.</w:t>
+      </w:r>
+      <w:r>
+        <w:rPr>
+          <w:rFonts w:cstheme="minorHAnsi"/>
+        </w:rPr>
+        <w:t xml:space="preserve"> The </w:t>
+      </w:r>
+      <w:r>
+        <w:rPr>
+          <w:rFonts w:cstheme="minorHAnsi"/>
+          <w:b/>
+          <w:bCs/>
+          <w:color w:val="00CCFF"/>
+        </w:rPr>
+        <w:t>office building</w:t>
+      </w:r>
+      <w:r>
+        <w:rPr>
+          <w:rFonts w:cstheme="minorHAnsi"/>
+          <w:color w:val="00CCFF"/>
+        </w:rPr>
+        <w:t xml:space="preserve"> </w:t>
+      </w:r>
+      <w:r>
+        <w:rPr>
+          <w:rFonts w:cstheme="minorHAnsi"/>
+        </w:rPr>
+        <w:t xml:space="preserve">is a more complicated network than the storage, we can find phones and PCs aswell as laptops here too. The workers are doing an important job to be able to communicate with the factorys. There are multiple offices here and that’s why there are so many end devices. </w:t>
+      </w:r>
+      <w:r>
+        <w:rPr>
+          <w:rFonts w:cstheme="minorHAnsi"/>
+        </w:rPr>
+        <w:t>It’s easier to call eachother via these phone devices to communicate faster.</w:t>
+      </w:r>
+      <w:r>
+        <w:rPr>
+          <w:rFonts w:cstheme="minorHAnsi"/>
+        </w:rPr>
+        <w:t xml:space="preserve"> We had to install a Wireless Router for the wireless devices such as tablets and smartphones.</w:t>
+      </w:r>
+      <w:r>
+        <w:rPr>
+          <w:rFonts w:cstheme="minorHAnsi"/>
+        </w:rPr>
+        <w:t xml:space="preserve"> SRV_Buda is for the easier DHCP address attachment without any issues.</w:t>
+      </w:r>
     </w:p>
     <w:sectPr>
       <w:pgSz w:w="11906" w:h="16838"/>
@@ -496,6 +775,56 @@
     </w:sectPr>
   </w:body>
 </w:document>
+</file>
+
+<file path=word/endnotes.xml><?xml version="1.0" encoding="utf-8"?>
+<w:endnotes xmlns:wpc="http://schemas.microsoft.com/office/word/2010/wordprocessingCanvas" xmlns:cx="http://schemas.microsoft.com/office/drawing/2014/chartex" xmlns:cx1="http://schemas.microsoft.com/office/drawing/2015/9/8/chartex" xmlns:cx2="http://schemas.microsoft.com/office/drawing/2015/10/21/chartex" xmlns:cx3="http://schemas.microsoft.com/office/drawing/2016/5/9/chartex" xmlns:cx4="http://schemas.microsoft.com/office/drawing/2016/5/10/chartex" xmlns:cx5="http://schemas.microsoft.com/office/drawing/2016/5/11/chartex" xmlns:cx6="http://schemas.microsoft.com/office/drawing/2016/5/12/chartex" xmlns:cx7="http://schemas.microsoft.com/office/drawing/2016/5/13/chartex" xmlns:cx8="http://schemas.microsoft.com/office/drawing/2016/5/14/chartex" xmlns:mc="http://schemas.openxmlformats.org/markup-compatibility/2006" xmlns:aink="http://schemas.microsoft.com/office/drawing/2016/ink" xmlns:am3d="http://schemas.microsoft.com/office/drawing/2017/model3d" xmlns:o="urn:schemas-microsoft-com:office:office" xmlns:oel="http://schemas.microsoft.com/office/2019/extlst" xmlns:r="http://schemas.openxmlformats.org/officeDocument/2006/relationships" xmlns:m="http://schemas.openxmlformats.org/officeDocument/2006/math" xmlns:v="urn:schemas-microsoft-com:vml" xmlns:wp14="http://schemas.microsoft.com/office/word/2010/wordprocessingDrawing" xmlns:wp="http://schemas.openxmlformats.org/drawingml/2006/wordprocessingDrawing" xmlns:w10="urn:schemas-microsoft-com:office:word" xmlns:w="http://schemas.openxmlformats.org/wordprocessingml/2006/main" xmlns:w14="http://schemas.microsoft.com/office/word/2010/wordml" xmlns:w15="http://schemas.microsoft.com/office/word/2012/wordml" xmlns:w16cex="http://schemas.microsoft.com/office/word/2018/wordml/cex" xmlns:w16cid="http://schemas.microsoft.com/office/word/2016/wordml/cid" xmlns:w16="http://schemas.microsoft.com/office/word/2018/wordml" xmlns:w16sdtdh="http://schemas.microsoft.com/office/word/2020/wordml/sdtdatahash" xmlns:w16se="http://schemas.microsoft.com/office/word/2015/wordml/symex" xmlns:wpg="http://schemas.microsoft.com/office/word/2010/wordprocessingGroup" xmlns:wpi="http://schemas.microsoft.com/office/word/2010/wordprocessingInk" xmlns:wne="http://schemas.microsoft.com/office/word/2006/wordml" xmlns:wps="http://schemas.microsoft.com/office/word/2010/wordprocessingShape" mc:Ignorable="w14 w15 w16se w16cid w16 w16cex w16sdtdh wp14">
+  <w:endnote w:type="separator" w:id="-1">
+    <w:p>
+      <w:pPr>
+        <w:spacing w:after="0" w:line="240" w:lineRule="auto"/>
+      </w:pPr>
+      <w:r>
+        <w:separator/>
+      </w:r>
+    </w:p>
+  </w:endnote>
+  <w:endnote w:type="continuationSeparator" w:id="0">
+    <w:p>
+      <w:pPr>
+        <w:spacing w:after="0" w:line="240" w:lineRule="auto"/>
+      </w:pPr>
+      <w:r>
+        <w:continuationSeparator/>
+      </w:r>
+    </w:p>
+  </w:endnote>
+</w:endnotes>
+</file>
+
+<file path=word/footnotes.xml><?xml version="1.0" encoding="utf-8"?>
+<w:footnotes xmlns:wpc="http://schemas.microsoft.com/office/word/2010/wordprocessingCanvas" xmlns:cx="http://schemas.microsoft.com/office/drawing/2014/chartex" xmlns:cx1="http://schemas.microsoft.com/office/drawing/2015/9/8/chartex" xmlns:cx2="http://schemas.microsoft.com/office/drawing/2015/10/21/chartex" xmlns:cx3="http://schemas.microsoft.com/office/drawing/2016/5/9/chartex" xmlns:cx4="http://schemas.microsoft.com/office/drawing/2016/5/10/chartex" xmlns:cx5="http://schemas.microsoft.com/office/drawing/2016/5/11/chartex" xmlns:cx6="http://schemas.microsoft.com/office/drawing/2016/5/12/chartex" xmlns:cx7="http://schemas.microsoft.com/office/drawing/2016/5/13/chartex" xmlns:cx8="http://schemas.microsoft.com/office/drawing/2016/5/14/chartex" xmlns:mc="http://schemas.openxmlformats.org/markup-compatibility/2006" xmlns:aink="http://schemas.microsoft.com/office/drawing/2016/ink" xmlns:am3d="http://schemas.microsoft.com/office/drawing/2017/model3d" xmlns:o="urn:schemas-microsoft-com:office:office" xmlns:oel="http://schemas.microsoft.com/office/2019/extlst" xmlns:r="http://schemas.openxmlformats.org/officeDocument/2006/relationships" xmlns:m="http://schemas.openxmlformats.org/officeDocument/2006/math" xmlns:v="urn:schemas-microsoft-com:vml" xmlns:wp14="http://schemas.microsoft.com/office/word/2010/wordprocessingDrawing" xmlns:wp="http://schemas.openxmlformats.org/drawingml/2006/wordprocessingDrawing" xmlns:w10="urn:schemas-microsoft-com:office:word" xmlns:w="http://schemas.openxmlformats.org/wordprocessingml/2006/main" xmlns:w14="http://schemas.microsoft.com/office/word/2010/wordml" xmlns:w15="http://schemas.microsoft.com/office/word/2012/wordml" xmlns:w16cex="http://schemas.microsoft.com/office/word/2018/wordml/cex" xmlns:w16cid="http://schemas.microsoft.com/office/word/2016/wordml/cid" xmlns:w16="http://schemas.microsoft.com/office/word/2018/wordml" xmlns:w16sdtdh="http://schemas.microsoft.com/office/word/2020/wordml/sdtdatahash" xmlns:w16se="http://schemas.microsoft.com/office/word/2015/wordml/symex" xmlns:wpg="http://schemas.microsoft.com/office/word/2010/wordprocessingGroup" xmlns:wpi="http://schemas.microsoft.com/office/word/2010/wordprocessingInk" xmlns:wne="http://schemas.microsoft.com/office/word/2006/wordml" xmlns:wps="http://schemas.microsoft.com/office/word/2010/wordprocessingShape" mc:Ignorable="w14 w15 w16se w16cid w16 w16cex w16sdtdh wp14">
+  <w:footnote w:type="separator" w:id="-1">
+    <w:p>
+      <w:pPr>
+        <w:spacing w:after="0" w:line="240" w:lineRule="auto"/>
+      </w:pPr>
+      <w:r>
+        <w:separator/>
+      </w:r>
+    </w:p>
+  </w:footnote>
+  <w:footnote w:type="continuationSeparator" w:id="0">
+    <w:p>
+      <w:pPr>
+        <w:spacing w:after="0" w:line="240" w:lineRule="auto"/>
+      </w:pPr>
+      <w:r>
+        <w:continuationSeparator/>
+      </w:r>
+    </w:p>
+  </w:footnote>
+</w:footnotes>
 </file>
 
 <file path=word/styles.xml><?xml version="1.0" encoding="utf-8"?>
@@ -987,6 +1316,45 @@
       <w:bCs/>
     </w:rPr>
   </w:style>
+  <w:style w:type="paragraph" w:styleId="Lbjegyzetszveg">
+    <w:name w:val="footnote text"/>
+    <w:basedOn w:val="Norml"/>
+    <w:link w:val="LbjegyzetszvegChar"/>
+    <w:uiPriority w:val="99"/>
+    <w:semiHidden/>
+    <w:unhideWhenUsed/>
+    <w:rsid w:val="006A7B5E"/>
+    <w:pPr>
+      <w:spacing w:after="0" w:line="240" w:lineRule="auto"/>
+    </w:pPr>
+    <w:rPr>
+      <w:sz w:val="20"/>
+      <w:szCs w:val="20"/>
+    </w:rPr>
+  </w:style>
+  <w:style w:type="character" w:customStyle="1" w:styleId="LbjegyzetszvegChar">
+    <w:name w:val="Lábjegyzetszöveg Char"/>
+    <w:basedOn w:val="Bekezdsalapbettpusa"/>
+    <w:link w:val="Lbjegyzetszveg"/>
+    <w:uiPriority w:val="99"/>
+    <w:semiHidden/>
+    <w:rsid w:val="006A7B5E"/>
+    <w:rPr>
+      <w:sz w:val="20"/>
+      <w:szCs w:val="20"/>
+    </w:rPr>
+  </w:style>
+  <w:style w:type="character" w:styleId="Lbjegyzet-hivatkozs">
+    <w:name w:val="footnote reference"/>
+    <w:basedOn w:val="Bekezdsalapbettpusa"/>
+    <w:uiPriority w:val="99"/>
+    <w:semiHidden/>
+    <w:unhideWhenUsed/>
+    <w:rsid w:val="006A7B5E"/>
+    <w:rPr>
+      <w:vertAlign w:val="superscript"/>
+    </w:rPr>
+  </w:style>
 </w:styles>
 </file>
 

</xml_diff>